<commit_message>
Finish API6, add SpringEncodingFilter in web.xml
</commit_message>
<xml_diff>
--- a/doc/API request.docx
+++ b/doc/API request.docx
@@ -57,8 +57,6 @@
         </w:rPr>
         <w:t>checkLogin</w:t>
       </w:r>
-      <w:bookmarkStart w:id="0" w:name="_GoBack"/>
-      <w:bookmarkEnd w:id="0"/>
       <w:proofErr w:type="spellEnd"/>
     </w:p>
     <w:p>
@@ -670,7 +668,7 @@
           <w:rFonts w:hint="eastAsia"/>
           <w:sz w:val="18"/>
           <w:szCs w:val="18"/>
-          <w:highlight w:val="yellow"/>
+          <w:highlight w:val="green"/>
         </w:rPr>
         <w:t>/</w:t>
       </w:r>
@@ -680,7 +678,7 @@
           <w:rFonts w:hint="eastAsia"/>
           <w:sz w:val="18"/>
           <w:szCs w:val="18"/>
-          <w:highlight w:val="yellow"/>
+          <w:highlight w:val="green"/>
         </w:rPr>
         <w:t>checkUserName</w:t>
       </w:r>
@@ -1025,7 +1023,7 @@
         <w:rPr>
           <w:sz w:val="18"/>
           <w:szCs w:val="18"/>
-          <w:highlight w:val="yellow"/>
+          <w:highlight w:val="green"/>
         </w:rPr>
         <w:t>/</w:t>
       </w:r>
@@ -1034,7 +1032,7 @@
         <w:rPr>
           <w:sz w:val="18"/>
           <w:szCs w:val="18"/>
-          <w:highlight w:val="yellow"/>
+          <w:highlight w:val="green"/>
         </w:rPr>
         <w:t>checkRegister</w:t>
       </w:r>
@@ -1535,7 +1533,7 @@
           <w:rFonts w:hint="eastAsia"/>
           <w:sz w:val="18"/>
           <w:szCs w:val="18"/>
-          <w:highlight w:val="yellow"/>
+          <w:highlight w:val="green"/>
         </w:rPr>
         <w:t>/</w:t>
       </w:r>
@@ -1544,10 +1542,12 @@
         <w:rPr>
           <w:sz w:val="18"/>
           <w:szCs w:val="18"/>
-          <w:highlight w:val="yellow"/>
+          <w:highlight w:val="green"/>
         </w:rPr>
         <w:t>searchFreeMeetingRoom</w:t>
       </w:r>
+      <w:bookmarkStart w:id="0" w:name="_GoBack"/>
+      <w:bookmarkEnd w:id="0"/>
       <w:proofErr w:type="spellEnd"/>
     </w:p>
     <w:p>

</xml_diff>

<commit_message>
Finish a big part of APIs.
</commit_message>
<xml_diff>
--- a/doc/API request.docx
+++ b/doc/API request.docx
@@ -1546,8 +1546,6 @@
         </w:rPr>
         <w:t>searchFreeMeetingRoom</w:t>
       </w:r>
-      <w:bookmarkStart w:id="0" w:name="_GoBack"/>
-      <w:bookmarkEnd w:id="0"/>
       <w:proofErr w:type="spellEnd"/>
     </w:p>
     <w:p>
@@ -1979,7 +1977,7 @@
           <w:rFonts w:asciiTheme="minorEastAsia" w:hAnsiTheme="minorEastAsia" w:hint="eastAsia"/>
           <w:sz w:val="18"/>
           <w:szCs w:val="18"/>
-          <w:highlight w:val="yellow"/>
+          <w:highlight w:val="green"/>
         </w:rPr>
         <w:t>/</w:t>
       </w:r>
@@ -1989,7 +1987,7 @@
           <w:rFonts w:asciiTheme="minorEastAsia" w:hAnsiTheme="minorEastAsia" w:hint="eastAsia"/>
           <w:sz w:val="18"/>
           <w:szCs w:val="18"/>
-          <w:highlight w:val="yellow"/>
+          <w:highlight w:val="green"/>
         </w:rPr>
         <w:t>search</w:t>
       </w:r>
@@ -1998,7 +1996,7 @@
           <w:rFonts w:asciiTheme="minorEastAsia" w:hAnsiTheme="minorEastAsia" w:hint="eastAsia"/>
           <w:sz w:val="18"/>
           <w:szCs w:val="18"/>
-          <w:highlight w:val="yellow"/>
+          <w:highlight w:val="green"/>
         </w:rPr>
         <w:t>User</w:t>
       </w:r>
@@ -2007,7 +2005,7 @@
           <w:rFonts w:asciiTheme="minorEastAsia" w:hAnsiTheme="minorEastAsia" w:hint="eastAsia"/>
           <w:sz w:val="18"/>
           <w:szCs w:val="18"/>
-          <w:highlight w:val="yellow"/>
+          <w:highlight w:val="green"/>
         </w:rPr>
         <w:t>ByUnit</w:t>
       </w:r>
@@ -2330,47 +2328,153 @@
           <w:rFonts w:asciiTheme="minorEastAsia" w:hAnsiTheme="minorEastAsia"/>
           <w:sz w:val="18"/>
           <w:szCs w:val="18"/>
+          <w:highlight w:val="green"/>
+        </w:rPr>
+        <w:t>/</w:t>
+      </w:r>
+      <w:proofErr w:type="spellStart"/>
+      <w:r>
+        <w:rPr>
+          <w:rFonts w:asciiTheme="minorEastAsia" w:hAnsiTheme="minorEastAsia"/>
+          <w:sz w:val="18"/>
+          <w:szCs w:val="18"/>
+          <w:highlight w:val="green"/>
+        </w:rPr>
+        <w:t>addMeeting</w:t>
+      </w:r>
+      <w:proofErr w:type="spellEnd"/>
+    </w:p>
+    <w:p>
+      <w:pPr>
+        <w:pStyle w:val="ListParagraph"/>
+        <w:ind w:left="360" w:firstLineChars="0" w:firstLine="0"/>
+        <w:rPr>
+          <w:rFonts w:asciiTheme="minorEastAsia" w:hAnsiTheme="minorEastAsia"/>
+          <w:sz w:val="18"/>
+          <w:szCs w:val="18"/>
+        </w:rPr>
+      </w:pPr>
+      <w:r>
+        <w:rPr>
+          <w:rFonts w:asciiTheme="minorEastAsia" w:hAnsiTheme="minorEastAsia" w:hint="eastAsia"/>
+          <w:sz w:val="18"/>
+          <w:szCs w:val="18"/>
+        </w:rPr>
+        <w:t>请求</w:t>
+      </w:r>
+      <w:r>
+        <w:rPr>
+          <w:rFonts w:asciiTheme="minorEastAsia" w:hAnsiTheme="minorEastAsia"/>
+          <w:sz w:val="18"/>
+          <w:szCs w:val="18"/>
+        </w:rPr>
+        <w:t>：</w:t>
+      </w:r>
+    </w:p>
+    <w:p>
+      <w:pPr>
+        <w:pStyle w:val="ListParagraph"/>
+        <w:ind w:left="360" w:firstLineChars="0" w:firstLine="0"/>
+        <w:rPr>
+          <w:rFonts w:asciiTheme="minorEastAsia" w:hAnsiTheme="minorEastAsia"/>
+          <w:color w:val="FFFF00"/>
+          <w:sz w:val="18"/>
+          <w:szCs w:val="18"/>
+        </w:rPr>
+      </w:pPr>
+      <w:proofErr w:type="spellStart"/>
+      <w:r>
+        <w:rPr>
+          <w:rFonts w:asciiTheme="minorEastAsia" w:hAnsiTheme="minorEastAsia"/>
+          <w:color w:val="FFFF00"/>
+          <w:sz w:val="18"/>
+          <w:szCs w:val="18"/>
           <w:highlight w:val="red"/>
         </w:rPr>
-        <w:t>/</w:t>
-      </w:r>
+        <w:t>Userid</w:t>
+      </w:r>
+      <w:proofErr w:type="spellEnd"/>
+      <w:r>
+        <w:rPr>
+          <w:rFonts w:asciiTheme="minorEastAsia" w:hAnsiTheme="minorEastAsia"/>
+          <w:color w:val="FFFF00"/>
+          <w:sz w:val="18"/>
+          <w:szCs w:val="18"/>
+          <w:highlight w:val="red"/>
+        </w:rPr>
+        <w:t>=</w:t>
+      </w:r>
+      <w:r>
+        <w:rPr>
+          <w:rFonts w:asciiTheme="minorEastAsia" w:hAnsiTheme="minorEastAsia" w:hint="eastAsia"/>
+          <w:color w:val="FFFF00"/>
+          <w:sz w:val="18"/>
+          <w:szCs w:val="18"/>
+          <w:highlight w:val="red"/>
+        </w:rPr>
+        <w:t>“12”</w:t>
+      </w:r>
+    </w:p>
+    <w:p>
+      <w:pPr>
+        <w:pStyle w:val="ListParagraph"/>
+        <w:ind w:left="360" w:firstLineChars="0" w:firstLine="0"/>
+        <w:rPr>
+          <w:rFonts w:asciiTheme="minorEastAsia" w:hAnsiTheme="minorEastAsia"/>
+          <w:sz w:val="18"/>
+          <w:szCs w:val="18"/>
+        </w:rPr>
+      </w:pPr>
       <w:proofErr w:type="spellStart"/>
       <w:r>
         <w:rPr>
-          <w:rFonts w:asciiTheme="minorEastAsia" w:hAnsiTheme="minorEastAsia"/>
-          <w:sz w:val="18"/>
-          <w:szCs w:val="18"/>
-          <w:highlight w:val="red"/>
-        </w:rPr>
-        <w:t>addMeeting</w:t>
+          <w:rFonts w:asciiTheme="minorEastAsia" w:hAnsiTheme="minorEastAsia" w:hint="eastAsia"/>
+          <w:sz w:val="18"/>
+          <w:szCs w:val="18"/>
+        </w:rPr>
+        <w:t>start</w:t>
+      </w:r>
+      <w:r>
+        <w:rPr>
+          <w:rFonts w:asciiTheme="minorEastAsia" w:hAnsiTheme="minorEastAsia"/>
+          <w:sz w:val="18"/>
+          <w:szCs w:val="18"/>
+        </w:rPr>
+        <w:t>time</w:t>
       </w:r>
       <w:proofErr w:type="spellEnd"/>
-    </w:p>
-    <w:p>
-      <w:pPr>
-        <w:pStyle w:val="ListParagraph"/>
-        <w:ind w:left="360" w:firstLineChars="0" w:firstLine="0"/>
-        <w:rPr>
-          <w:rFonts w:asciiTheme="minorEastAsia" w:hAnsiTheme="minorEastAsia"/>
-          <w:sz w:val="18"/>
-          <w:szCs w:val="18"/>
-        </w:rPr>
-      </w:pPr>
-      <w:r>
-        <w:rPr>
-          <w:rFonts w:asciiTheme="minorEastAsia" w:hAnsiTheme="minorEastAsia" w:hint="eastAsia"/>
-          <w:sz w:val="18"/>
-          <w:szCs w:val="18"/>
-        </w:rPr>
-        <w:t>请求</w:t>
-      </w:r>
-      <w:r>
-        <w:rPr>
-          <w:rFonts w:asciiTheme="minorEastAsia" w:hAnsiTheme="minorEastAsia"/>
-          <w:sz w:val="18"/>
-          <w:szCs w:val="18"/>
-        </w:rPr>
-        <w:t>：</w:t>
+      <w:r>
+        <w:rPr>
+          <w:rFonts w:asciiTheme="minorEastAsia" w:hAnsiTheme="minorEastAsia" w:hint="eastAsia"/>
+          <w:sz w:val="18"/>
+          <w:szCs w:val="18"/>
+        </w:rPr>
+        <w:t>=</w:t>
+      </w:r>
+      <w:r>
+        <w:rPr>
+          <w:rFonts w:asciiTheme="minorEastAsia" w:hAnsiTheme="minorEastAsia"/>
+          <w:sz w:val="18"/>
+          <w:szCs w:val="18"/>
+        </w:rPr>
+        <w:t>“</w:t>
+      </w:r>
+      <w:r>
+        <w:rPr>
+          <w:rFonts w:asciiTheme="minorEastAsia" w:hAnsiTheme="minorEastAsia"/>
+          <w:sz w:val="18"/>
+          <w:szCs w:val="18"/>
+          <w:highlight w:val="yellow"/>
+        </w:rPr>
+        <w:t>12346789</w:t>
+      </w:r>
+      <w:r>
+        <w:rPr>
+          <w:rFonts w:asciiTheme="minorEastAsia" w:hAnsiTheme="minorEastAsia"/>
+          <w:sz w:val="18"/>
+          <w:szCs w:val="18"/>
+        </w:rPr>
+        <w:t>”</w:t>
       </w:r>
     </w:p>
     <w:p>
@@ -2386,45 +2490,29 @@
       <w:proofErr w:type="spellStart"/>
       <w:r>
         <w:rPr>
-          <w:rFonts w:asciiTheme="minorEastAsia" w:hAnsiTheme="minorEastAsia" w:hint="eastAsia"/>
-          <w:sz w:val="18"/>
-          <w:szCs w:val="18"/>
-        </w:rPr>
-        <w:t>start</w:t>
-      </w:r>
-      <w:r>
-        <w:rPr>
-          <w:rFonts w:asciiTheme="minorEastAsia" w:hAnsiTheme="minorEastAsia"/>
-          <w:sz w:val="18"/>
-          <w:szCs w:val="18"/>
-        </w:rPr>
-        <w:t>time</w:t>
+          <w:rFonts w:asciiTheme="minorEastAsia" w:hAnsiTheme="minorEastAsia"/>
+          <w:sz w:val="18"/>
+          <w:szCs w:val="18"/>
+        </w:rPr>
+        <w:t>endtime</w:t>
       </w:r>
       <w:proofErr w:type="spellEnd"/>
       <w:r>
         <w:rPr>
-          <w:rFonts w:asciiTheme="minorEastAsia" w:hAnsiTheme="minorEastAsia" w:hint="eastAsia"/>
-          <w:sz w:val="18"/>
-          <w:szCs w:val="18"/>
-        </w:rPr>
-        <w:t>=</w:t>
-      </w:r>
-      <w:r>
-        <w:rPr>
-          <w:rFonts w:asciiTheme="minorEastAsia" w:hAnsiTheme="minorEastAsia"/>
-          <w:sz w:val="18"/>
-          <w:szCs w:val="18"/>
-        </w:rPr>
-        <w:t>“</w:t>
-      </w:r>
-      <w:r>
-        <w:rPr>
-          <w:rFonts w:asciiTheme="minorEastAsia" w:hAnsiTheme="minorEastAsia"/>
-          <w:sz w:val="18"/>
-          <w:szCs w:val="18"/>
-          <w:highlight w:val="yellow"/>
-        </w:rPr>
-        <w:t>12346789</w:t>
+          <w:rFonts w:asciiTheme="minorEastAsia" w:hAnsiTheme="minorEastAsia"/>
+          <w:sz w:val="18"/>
+          <w:szCs w:val="18"/>
+        </w:rPr>
+        <w:t>=“</w:t>
+      </w:r>
+      <w:r>
+        <w:rPr>
+          <w:rFonts w:asciiTheme="minorEastAsia" w:hAnsiTheme="minorEastAsia"/>
+          <w:sz w:val="18"/>
+          <w:szCs w:val="18"/>
+          <w:highlight w:val="yellow"/>
+        </w:rPr>
+        <w:t>12345678</w:t>
       </w:r>
       <w:r>
         <w:rPr>
@@ -2448,11 +2536,12 @@
       <w:proofErr w:type="spellStart"/>
       <w:r>
         <w:rPr>
-          <w:rFonts w:asciiTheme="minorEastAsia" w:hAnsiTheme="minorEastAsia"/>
-          <w:sz w:val="18"/>
-          <w:szCs w:val="18"/>
-        </w:rPr>
-        <w:t>endtime</w:t>
+          <w:rFonts w:asciiTheme="minorEastAsia" w:hAnsiTheme="minorEastAsia" w:hint="eastAsia"/>
+          <w:sz w:val="18"/>
+          <w:szCs w:val="18"/>
+          <w:highlight w:val="yellow"/>
+        </w:rPr>
+        <w:t>mtrnumber</w:t>
       </w:r>
       <w:proofErr w:type="spellEnd"/>
       <w:r>
@@ -2460,21 +2549,164 @@
           <w:rFonts w:asciiTheme="minorEastAsia" w:hAnsiTheme="minorEastAsia"/>
           <w:sz w:val="18"/>
           <w:szCs w:val="18"/>
+          <w:highlight w:val="yellow"/>
+        </w:rPr>
+        <w:t>-&gt;id</w:t>
+      </w:r>
+      <w:r>
+        <w:rPr>
+          <w:rFonts w:asciiTheme="minorEastAsia" w:hAnsiTheme="minorEastAsia"/>
+          <w:sz w:val="18"/>
+          <w:szCs w:val="18"/>
+          <w:highlight w:val="yellow"/>
+        </w:rPr>
+        <w:t>=“7”</w:t>
+      </w:r>
+    </w:p>
+    <w:p>
+      <w:pPr>
+        <w:pStyle w:val="ListParagraph"/>
+        <w:ind w:left="360" w:firstLineChars="0" w:firstLine="0"/>
+        <w:rPr>
+          <w:rFonts w:asciiTheme="minorEastAsia" w:hAnsiTheme="minorEastAsia"/>
+          <w:sz w:val="18"/>
+          <w:szCs w:val="18"/>
+        </w:rPr>
+      </w:pPr>
+      <w:r>
+        <w:rPr>
+          <w:rFonts w:asciiTheme="minorEastAsia" w:hAnsiTheme="minorEastAsia"/>
+          <w:sz w:val="18"/>
+          <w:szCs w:val="18"/>
+        </w:rPr>
+        <w:t>theme=“</w:t>
+      </w:r>
+      <w:r>
+        <w:rPr>
+          <w:rFonts w:asciiTheme="minorEastAsia" w:hAnsiTheme="minorEastAsia" w:hint="eastAsia"/>
+          <w:sz w:val="18"/>
+          <w:szCs w:val="18"/>
+        </w:rPr>
+        <w:t>下季度预算</w:t>
+      </w:r>
+      <w:r>
+        <w:rPr>
+          <w:rFonts w:asciiTheme="minorEastAsia" w:hAnsiTheme="minorEastAsia"/>
+          <w:sz w:val="18"/>
+          <w:szCs w:val="18"/>
+        </w:rPr>
+        <w:t>”</w:t>
+      </w:r>
+    </w:p>
+    <w:p>
+      <w:pPr>
+        <w:pStyle w:val="ListParagraph"/>
+        <w:ind w:left="360" w:firstLineChars="0" w:firstLine="0"/>
+        <w:rPr>
+          <w:rFonts w:asciiTheme="minorEastAsia" w:hAnsiTheme="minorEastAsia"/>
+          <w:sz w:val="18"/>
+          <w:szCs w:val="18"/>
+        </w:rPr>
+      </w:pPr>
+      <w:r>
+        <w:rPr>
+          <w:rFonts w:asciiTheme="minorEastAsia" w:hAnsiTheme="minorEastAsia"/>
+          <w:sz w:val="18"/>
+          <w:szCs w:val="18"/>
+        </w:rPr>
+        <w:t>type=“0”</w:t>
+      </w:r>
+      <w:r>
+        <w:rPr>
+          <w:rFonts w:asciiTheme="minorEastAsia" w:hAnsiTheme="minorEastAsia" w:hint="eastAsia"/>
+          <w:sz w:val="18"/>
+          <w:szCs w:val="18"/>
+        </w:rPr>
+        <w:t>或</w:t>
+      </w:r>
+      <w:r>
+        <w:rPr>
+          <w:rFonts w:asciiTheme="minorEastAsia" w:hAnsiTheme="minorEastAsia"/>
+          <w:sz w:val="18"/>
+          <w:szCs w:val="18"/>
+        </w:rPr>
+        <w:t>“1”</w:t>
+      </w:r>
+      <w:r>
+        <w:rPr>
+          <w:rFonts w:asciiTheme="minorEastAsia" w:hAnsiTheme="minorEastAsia" w:hint="eastAsia"/>
+          <w:sz w:val="18"/>
+          <w:szCs w:val="18"/>
+        </w:rPr>
+        <w:t>或</w:t>
+      </w:r>
+      <w:r>
+        <w:rPr>
+          <w:rFonts w:asciiTheme="minorEastAsia" w:hAnsiTheme="minorEastAsia"/>
+          <w:sz w:val="18"/>
+          <w:szCs w:val="18"/>
+        </w:rPr>
+        <w:t>“2”</w:t>
+      </w:r>
+      <w:r>
+        <w:rPr>
+          <w:rFonts w:asciiTheme="minorEastAsia" w:hAnsiTheme="minorEastAsia" w:hint="eastAsia"/>
+          <w:sz w:val="18"/>
+          <w:szCs w:val="18"/>
+        </w:rPr>
+        <w:t>或</w:t>
+      </w:r>
+      <w:r>
+        <w:rPr>
+          <w:rFonts w:asciiTheme="minorEastAsia" w:hAnsiTheme="minorEastAsia"/>
+          <w:sz w:val="18"/>
+          <w:szCs w:val="18"/>
+        </w:rPr>
+        <w:t>“3”</w:t>
+      </w:r>
+    </w:p>
+    <w:p>
+      <w:pPr>
+        <w:pStyle w:val="ListParagraph"/>
+        <w:ind w:left="360" w:firstLineChars="0" w:firstLine="0"/>
+        <w:rPr>
+          <w:rFonts w:asciiTheme="minorEastAsia" w:hAnsiTheme="minorEastAsia"/>
+          <w:color w:val="FF0000"/>
+          <w:sz w:val="18"/>
+          <w:szCs w:val="18"/>
+        </w:rPr>
+      </w:pPr>
+      <w:r>
+        <w:rPr>
+          <w:rFonts w:asciiTheme="minorEastAsia" w:hAnsiTheme="minorEastAsia" w:hint="eastAsia"/>
+          <w:color w:val="FF0000"/>
+          <w:sz w:val="18"/>
+          <w:szCs w:val="18"/>
+        </w:rPr>
+        <w:t>contact</w:t>
+      </w:r>
+      <w:r>
+        <w:rPr>
+          <w:rFonts w:asciiTheme="minorEastAsia" w:hAnsiTheme="minorEastAsia"/>
+          <w:color w:val="FF0000"/>
+          <w:sz w:val="18"/>
+          <w:szCs w:val="18"/>
         </w:rPr>
         <w:t>=“</w:t>
       </w:r>
       <w:r>
         <w:rPr>
-          <w:rFonts w:asciiTheme="minorEastAsia" w:hAnsiTheme="minorEastAsia"/>
-          <w:sz w:val="18"/>
-          <w:szCs w:val="18"/>
-          <w:highlight w:val="yellow"/>
-        </w:rPr>
-        <w:t>12345678</w:t>
-      </w:r>
-      <w:r>
-        <w:rPr>
-          <w:rFonts w:asciiTheme="minorEastAsia" w:hAnsiTheme="minorEastAsia"/>
+          <w:rFonts w:asciiTheme="minorEastAsia" w:hAnsiTheme="minorEastAsia" w:hint="eastAsia"/>
+          <w:color w:val="FF0000"/>
+          <w:sz w:val="18"/>
+          <w:szCs w:val="18"/>
+        </w:rPr>
+        <w:t>张三</w:t>
+      </w:r>
+      <w:r>
+        <w:rPr>
+          <w:rFonts w:asciiTheme="minorEastAsia" w:hAnsiTheme="minorEastAsia"/>
+          <w:color w:val="FF0000"/>
           <w:sz w:val="18"/>
           <w:szCs w:val="18"/>
         </w:rPr>
@@ -2491,341 +2723,151 @@
           <w:szCs w:val="18"/>
         </w:rPr>
       </w:pPr>
-      <w:proofErr w:type="spellStart"/>
-      <w:r>
-        <w:rPr>
-          <w:rFonts w:asciiTheme="minorEastAsia" w:hAnsiTheme="minorEastAsia" w:hint="eastAsia"/>
-          <w:sz w:val="18"/>
-          <w:szCs w:val="18"/>
-          <w:highlight w:val="yellow"/>
-        </w:rPr>
-        <w:t>mtrnumber</w:t>
-      </w:r>
-      <w:proofErr w:type="spellEnd"/>
-      <w:r>
-        <w:rPr>
-          <w:rFonts w:asciiTheme="minorEastAsia" w:hAnsiTheme="minorEastAsia"/>
-          <w:sz w:val="18"/>
-          <w:szCs w:val="18"/>
-          <w:highlight w:val="yellow"/>
-        </w:rPr>
-        <w:t>-&gt;id</w:t>
-      </w:r>
-      <w:r>
-        <w:rPr>
-          <w:rFonts w:asciiTheme="minorEastAsia" w:hAnsiTheme="minorEastAsia"/>
-          <w:sz w:val="18"/>
-          <w:szCs w:val="18"/>
-          <w:highlight w:val="yellow"/>
-        </w:rPr>
-        <w:t>=“7”</w:t>
-      </w:r>
-    </w:p>
-    <w:p>
-      <w:pPr>
-        <w:pStyle w:val="ListParagraph"/>
-        <w:ind w:left="360" w:firstLineChars="0" w:firstLine="0"/>
-        <w:rPr>
-          <w:rFonts w:asciiTheme="minorEastAsia" w:hAnsiTheme="minorEastAsia"/>
-          <w:sz w:val="18"/>
-          <w:szCs w:val="18"/>
-        </w:rPr>
-      </w:pPr>
-      <w:r>
-        <w:rPr>
-          <w:rFonts w:asciiTheme="minorEastAsia" w:hAnsiTheme="minorEastAsia"/>
-          <w:sz w:val="18"/>
-          <w:szCs w:val="18"/>
-        </w:rPr>
-        <w:t>theme=“</w:t>
-      </w:r>
-      <w:r>
-        <w:rPr>
-          <w:rFonts w:asciiTheme="minorEastAsia" w:hAnsiTheme="minorEastAsia" w:hint="eastAsia"/>
-          <w:sz w:val="18"/>
-          <w:szCs w:val="18"/>
-        </w:rPr>
-        <w:t>下季度预算</w:t>
-      </w:r>
-      <w:r>
-        <w:rPr>
-          <w:rFonts w:asciiTheme="minorEastAsia" w:hAnsiTheme="minorEastAsia"/>
-          <w:sz w:val="18"/>
-          <w:szCs w:val="18"/>
-        </w:rPr>
-        <w:t>”</w:t>
-      </w:r>
-    </w:p>
-    <w:p>
-      <w:pPr>
-        <w:pStyle w:val="ListParagraph"/>
-        <w:ind w:left="360" w:firstLineChars="0" w:firstLine="0"/>
-        <w:rPr>
-          <w:rFonts w:asciiTheme="minorEastAsia" w:hAnsiTheme="minorEastAsia"/>
-          <w:sz w:val="18"/>
-          <w:szCs w:val="18"/>
-        </w:rPr>
-      </w:pPr>
-      <w:r>
-        <w:rPr>
-          <w:rFonts w:asciiTheme="minorEastAsia" w:hAnsiTheme="minorEastAsia"/>
-          <w:sz w:val="18"/>
-          <w:szCs w:val="18"/>
-        </w:rPr>
-        <w:t>type=“0”</w:t>
-      </w:r>
-      <w:r>
-        <w:rPr>
-          <w:rFonts w:asciiTheme="minorEastAsia" w:hAnsiTheme="minorEastAsia" w:hint="eastAsia"/>
-          <w:sz w:val="18"/>
-          <w:szCs w:val="18"/>
-        </w:rPr>
-        <w:t>或</w:t>
-      </w:r>
-      <w:r>
-        <w:rPr>
-          <w:rFonts w:asciiTheme="minorEastAsia" w:hAnsiTheme="minorEastAsia"/>
-          <w:sz w:val="18"/>
-          <w:szCs w:val="18"/>
-        </w:rPr>
-        <w:t>“1”</w:t>
-      </w:r>
-      <w:r>
-        <w:rPr>
-          <w:rFonts w:asciiTheme="minorEastAsia" w:hAnsiTheme="minorEastAsia" w:hint="eastAsia"/>
-          <w:sz w:val="18"/>
-          <w:szCs w:val="18"/>
-        </w:rPr>
-        <w:t>或</w:t>
-      </w:r>
-      <w:r>
-        <w:rPr>
-          <w:rFonts w:asciiTheme="minorEastAsia" w:hAnsiTheme="minorEastAsia"/>
-          <w:sz w:val="18"/>
-          <w:szCs w:val="18"/>
-        </w:rPr>
-        <w:t>“2”</w:t>
-      </w:r>
-      <w:r>
-        <w:rPr>
-          <w:rFonts w:asciiTheme="minorEastAsia" w:hAnsiTheme="minorEastAsia" w:hint="eastAsia"/>
-          <w:sz w:val="18"/>
-          <w:szCs w:val="18"/>
-        </w:rPr>
-        <w:t>或</w:t>
-      </w:r>
-      <w:r>
-        <w:rPr>
-          <w:rFonts w:asciiTheme="minorEastAsia" w:hAnsiTheme="minorEastAsia"/>
-          <w:sz w:val="18"/>
-          <w:szCs w:val="18"/>
-        </w:rPr>
-        <w:t>“3”</w:t>
-      </w:r>
-    </w:p>
-    <w:p>
-      <w:pPr>
-        <w:pStyle w:val="ListParagraph"/>
-        <w:ind w:left="360" w:firstLineChars="0" w:firstLine="0"/>
-        <w:rPr>
-          <w:rFonts w:asciiTheme="minorEastAsia" w:hAnsiTheme="minorEastAsia"/>
+      <w:r>
+        <w:rPr>
+          <w:rFonts w:asciiTheme="minorEastAsia" w:hAnsiTheme="minorEastAsia"/>
+          <w:sz w:val="18"/>
+          <w:szCs w:val="18"/>
+          <w:highlight w:val="yellow"/>
+        </w:rPr>
+        <w:t>phone=</w:t>
+      </w:r>
+      <w:r>
+        <w:rPr>
+          <w:rFonts w:asciiTheme="minorEastAsia" w:hAnsiTheme="minorEastAsia" w:hint="eastAsia"/>
+          <w:sz w:val="18"/>
+          <w:szCs w:val="18"/>
+          <w:highlight w:val="yellow"/>
+        </w:rPr>
+        <w:t>“133333333333”</w:t>
+      </w:r>
+    </w:p>
+    <w:p>
+      <w:pPr>
+        <w:pStyle w:val="ListParagraph"/>
+        <w:ind w:left="360" w:firstLineChars="0" w:firstLine="0"/>
+        <w:rPr>
+          <w:rFonts w:asciiTheme="minorEastAsia" w:hAnsiTheme="minorEastAsia"/>
+          <w:sz w:val="18"/>
+          <w:szCs w:val="18"/>
+        </w:rPr>
+      </w:pPr>
+      <w:r>
+        <w:rPr>
+          <w:rFonts w:asciiTheme="minorEastAsia" w:hAnsiTheme="minorEastAsia" w:hint="eastAsia"/>
           <w:color w:val="FF0000"/>
           <w:sz w:val="18"/>
           <w:szCs w:val="18"/>
         </w:rPr>
-      </w:pPr>
-      <w:r>
-        <w:rPr>
-          <w:rFonts w:asciiTheme="minorEastAsia" w:hAnsiTheme="minorEastAsia" w:hint="eastAsia"/>
+        <w:t>remind</w:t>
+      </w:r>
+      <w:r>
+        <w:rPr>
+          <w:rFonts w:asciiTheme="minorEastAsia" w:hAnsiTheme="minorEastAsia"/>
           <w:color w:val="FF0000"/>
           <w:sz w:val="18"/>
           <w:szCs w:val="18"/>
         </w:rPr>
-        <w:t>contact</w:t>
-      </w:r>
-      <w:r>
-        <w:rPr>
-          <w:rFonts w:asciiTheme="minorEastAsia" w:hAnsiTheme="minorEastAsia"/>
+        <w:t>=“zhangsan123</w:t>
+      </w:r>
+      <w:r>
+        <w:rPr>
+          <w:rFonts w:asciiTheme="minorEastAsia" w:hAnsiTheme="minorEastAsia" w:hint="eastAsia"/>
           <w:color w:val="FF0000"/>
           <w:sz w:val="18"/>
           <w:szCs w:val="18"/>
         </w:rPr>
+        <w:t>，</w:t>
+      </w:r>
+      <w:r>
+        <w:rPr>
+          <w:rFonts w:asciiTheme="minorEastAsia" w:hAnsiTheme="minorEastAsia"/>
+          <w:color w:val="FF0000"/>
+          <w:sz w:val="18"/>
+          <w:szCs w:val="18"/>
+        </w:rPr>
+        <w:t>lisi2352</w:t>
+      </w:r>
+      <w:r>
+        <w:rPr>
+          <w:rFonts w:asciiTheme="minorEastAsia" w:hAnsiTheme="minorEastAsia" w:hint="eastAsia"/>
+          <w:color w:val="FF0000"/>
+          <w:sz w:val="18"/>
+          <w:szCs w:val="18"/>
+        </w:rPr>
+        <w:t>，</w:t>
+      </w:r>
+      <w:r>
+        <w:rPr>
+          <w:rFonts w:asciiTheme="minorEastAsia" w:hAnsiTheme="minorEastAsia"/>
+          <w:color w:val="FF0000"/>
+          <w:sz w:val="18"/>
+          <w:szCs w:val="18"/>
+        </w:rPr>
+        <w:t>wed23”</w:t>
+      </w:r>
+      <w:r>
+        <w:rPr>
+          <w:rFonts w:asciiTheme="minorEastAsia" w:hAnsiTheme="minorEastAsia"/>
+          <w:sz w:val="18"/>
+          <w:szCs w:val="18"/>
+        </w:rPr>
+        <w:t xml:space="preserve">   </w:t>
+      </w:r>
+      <w:r>
+        <w:rPr>
+          <w:rFonts w:asciiTheme="minorEastAsia" w:hAnsiTheme="minorEastAsia" w:hint="eastAsia"/>
+          <w:sz w:val="18"/>
+          <w:szCs w:val="18"/>
+        </w:rPr>
+        <w:t>（此处</w:t>
+      </w:r>
+      <w:r>
+        <w:rPr>
+          <w:rFonts w:asciiTheme="minorEastAsia" w:hAnsiTheme="minorEastAsia"/>
+          <w:sz w:val="18"/>
+          <w:szCs w:val="18"/>
+        </w:rPr>
+        <w:t>传出的是用户名，之间用逗号隔开</w:t>
+      </w:r>
+      <w:r>
+        <w:rPr>
+          <w:rFonts w:asciiTheme="minorEastAsia" w:hAnsiTheme="minorEastAsia" w:hint="eastAsia"/>
+          <w:sz w:val="18"/>
+          <w:szCs w:val="18"/>
+        </w:rPr>
+        <w:t>）</w:t>
+      </w:r>
+    </w:p>
+    <w:p>
+      <w:pPr>
+        <w:pStyle w:val="ListParagraph"/>
+        <w:ind w:left="360" w:firstLineChars="0" w:firstLine="0"/>
+        <w:rPr>
+          <w:rFonts w:asciiTheme="minorEastAsia" w:hAnsiTheme="minorEastAsia"/>
+          <w:sz w:val="18"/>
+          <w:szCs w:val="18"/>
+        </w:rPr>
+      </w:pPr>
+      <w:r>
+        <w:rPr>
+          <w:rFonts w:asciiTheme="minorEastAsia" w:hAnsiTheme="minorEastAsia" w:hint="eastAsia"/>
+          <w:sz w:val="18"/>
+          <w:szCs w:val="18"/>
+        </w:rPr>
+        <w:t>participate</w:t>
+      </w:r>
+      <w:r>
+        <w:rPr>
+          <w:rFonts w:asciiTheme="minorEastAsia" w:hAnsiTheme="minorEastAsia"/>
+          <w:sz w:val="18"/>
+          <w:szCs w:val="18"/>
+        </w:rPr>
         <w:t>=“</w:t>
       </w:r>
       <w:r>
         <w:rPr>
           <w:rFonts w:asciiTheme="minorEastAsia" w:hAnsiTheme="minorEastAsia" w:hint="eastAsia"/>
-          <w:color w:val="FF0000"/>
-          <w:sz w:val="18"/>
-          <w:szCs w:val="18"/>
-        </w:rPr>
-        <w:t>张三</w:t>
-      </w:r>
-      <w:r>
-        <w:rPr>
-          <w:rFonts w:asciiTheme="minorEastAsia" w:hAnsiTheme="minorEastAsia"/>
-          <w:color w:val="FF0000"/>
-          <w:sz w:val="18"/>
-          <w:szCs w:val="18"/>
-        </w:rPr>
-        <w:t>”</w:t>
-      </w:r>
-    </w:p>
-    <w:p>
-      <w:pPr>
-        <w:pStyle w:val="ListParagraph"/>
-        <w:ind w:left="360" w:firstLineChars="0" w:firstLine="0"/>
-        <w:rPr>
-          <w:rFonts w:asciiTheme="minorEastAsia" w:hAnsiTheme="minorEastAsia"/>
-          <w:sz w:val="18"/>
-          <w:szCs w:val="18"/>
-        </w:rPr>
-      </w:pPr>
-      <w:r>
-        <w:rPr>
-          <w:rFonts w:asciiTheme="minorEastAsia" w:hAnsiTheme="minorEastAsia"/>
-          <w:sz w:val="18"/>
-          <w:szCs w:val="18"/>
-          <w:highlight w:val="yellow"/>
-        </w:rPr>
-        <w:t>phone=</w:t>
-      </w:r>
-      <w:r>
-        <w:rPr>
-          <w:rFonts w:asciiTheme="minorEastAsia" w:hAnsiTheme="minorEastAsia" w:hint="eastAsia"/>
-          <w:sz w:val="18"/>
-          <w:szCs w:val="18"/>
-          <w:highlight w:val="yellow"/>
-        </w:rPr>
-        <w:t>“133333333333”</w:t>
-      </w:r>
-    </w:p>
-    <w:p>
-      <w:pPr>
-        <w:pStyle w:val="ListParagraph"/>
-        <w:ind w:left="360" w:firstLineChars="0" w:firstLine="0"/>
-        <w:rPr>
-          <w:rFonts w:asciiTheme="minorEastAsia" w:hAnsiTheme="minorEastAsia"/>
-          <w:sz w:val="18"/>
-          <w:szCs w:val="18"/>
-        </w:rPr>
-      </w:pPr>
-      <w:r>
-        <w:rPr>
-          <w:rFonts w:asciiTheme="minorEastAsia" w:hAnsiTheme="minorEastAsia" w:hint="eastAsia"/>
-          <w:color w:val="FF0000"/>
-          <w:sz w:val="18"/>
-          <w:szCs w:val="18"/>
-        </w:rPr>
-        <w:t>remind</w:t>
-      </w:r>
-      <w:r>
-        <w:rPr>
-          <w:rFonts w:asciiTheme="minorEastAsia" w:hAnsiTheme="minorEastAsia"/>
-          <w:color w:val="FF0000"/>
-          <w:sz w:val="18"/>
-          <w:szCs w:val="18"/>
-        </w:rPr>
-        <w:t>=“zhangsan123</w:t>
-      </w:r>
-      <w:r>
-        <w:rPr>
-          <w:rFonts w:asciiTheme="minorEastAsia" w:hAnsiTheme="minorEastAsia" w:hint="eastAsia"/>
-          <w:color w:val="FF0000"/>
-          <w:sz w:val="18"/>
-          <w:szCs w:val="18"/>
-        </w:rPr>
-        <w:t>，</w:t>
-      </w:r>
-      <w:r>
-        <w:rPr>
-          <w:rFonts w:asciiTheme="minorEastAsia" w:hAnsiTheme="minorEastAsia"/>
-          <w:color w:val="FF0000"/>
-          <w:sz w:val="18"/>
-          <w:szCs w:val="18"/>
-        </w:rPr>
-        <w:t>lisi2352</w:t>
-      </w:r>
-      <w:r>
-        <w:rPr>
-          <w:rFonts w:asciiTheme="minorEastAsia" w:hAnsiTheme="minorEastAsia" w:hint="eastAsia"/>
-          <w:color w:val="FF0000"/>
-          <w:sz w:val="18"/>
-          <w:szCs w:val="18"/>
-        </w:rPr>
-        <w:t>，</w:t>
-      </w:r>
-      <w:r>
-        <w:rPr>
-          <w:rFonts w:asciiTheme="minorEastAsia" w:hAnsiTheme="minorEastAsia"/>
-          <w:color w:val="FF0000"/>
-          <w:sz w:val="18"/>
-          <w:szCs w:val="18"/>
-        </w:rPr>
-        <w:t>wed23”</w:t>
-      </w:r>
-      <w:r>
-        <w:rPr>
-          <w:rFonts w:asciiTheme="minorEastAsia" w:hAnsiTheme="minorEastAsia"/>
-          <w:sz w:val="18"/>
-          <w:szCs w:val="18"/>
-        </w:rPr>
-        <w:t xml:space="preserve">   </w:t>
-      </w:r>
-      <w:r>
-        <w:rPr>
-          <w:rFonts w:asciiTheme="minorEastAsia" w:hAnsiTheme="minorEastAsia" w:hint="eastAsia"/>
-          <w:sz w:val="18"/>
-          <w:szCs w:val="18"/>
-        </w:rPr>
-        <w:t>（此处</w:t>
-      </w:r>
-      <w:r>
-        <w:rPr>
-          <w:rFonts w:asciiTheme="minorEastAsia" w:hAnsiTheme="minorEastAsia"/>
-          <w:sz w:val="18"/>
-          <w:szCs w:val="18"/>
-        </w:rPr>
-        <w:t>传出的是用户名，之间用逗号隔开</w:t>
-      </w:r>
-      <w:r>
-        <w:rPr>
-          <w:rFonts w:asciiTheme="minorEastAsia" w:hAnsiTheme="minorEastAsia" w:hint="eastAsia"/>
-          <w:sz w:val="18"/>
-          <w:szCs w:val="18"/>
-        </w:rPr>
-        <w:t>）</w:t>
-      </w:r>
-    </w:p>
-    <w:p>
-      <w:pPr>
-        <w:pStyle w:val="ListParagraph"/>
-        <w:ind w:left="360" w:firstLineChars="0" w:firstLine="0"/>
-        <w:rPr>
-          <w:rFonts w:asciiTheme="minorEastAsia" w:hAnsiTheme="minorEastAsia"/>
-          <w:sz w:val="18"/>
-          <w:szCs w:val="18"/>
-        </w:rPr>
-      </w:pPr>
-      <w:r>
-        <w:rPr>
-          <w:rFonts w:asciiTheme="minorEastAsia" w:hAnsiTheme="minorEastAsia" w:hint="eastAsia"/>
-          <w:sz w:val="18"/>
-          <w:szCs w:val="18"/>
-        </w:rPr>
-        <w:t>participate</w:t>
-      </w:r>
-      <w:r>
-        <w:rPr>
-          <w:rFonts w:asciiTheme="minorEastAsia" w:hAnsiTheme="minorEastAsia"/>
-          <w:sz w:val="18"/>
-          <w:szCs w:val="18"/>
-        </w:rPr>
-        <w:t>=“</w:t>
-      </w:r>
-      <w:r>
-        <w:rPr>
-          <w:rFonts w:asciiTheme="minorEastAsia" w:hAnsiTheme="minorEastAsia" w:hint="eastAsia"/>
           <w:sz w:val="18"/>
           <w:szCs w:val="18"/>
         </w:rPr>
@@ -2856,6 +2898,7 @@
           <w:sz w:val="18"/>
           <w:szCs w:val="18"/>
         </w:rPr>
+        <w:lastRenderedPageBreak/>
         <w:t>tip</w:t>
       </w:r>
       <w:r>
@@ -3100,7 +3143,7 @@
           <w:rFonts w:asciiTheme="minorEastAsia" w:hAnsiTheme="minorEastAsia"/>
           <w:sz w:val="18"/>
           <w:szCs w:val="18"/>
-          <w:highlight w:val="yellow"/>
+          <w:highlight w:val="green"/>
         </w:rPr>
         <w:t>/</w:t>
       </w:r>
@@ -3110,7 +3153,7 @@
           <w:rFonts w:asciiTheme="minorEastAsia" w:hAnsiTheme="minorEastAsia"/>
           <w:sz w:val="18"/>
           <w:szCs w:val="18"/>
-          <w:highlight w:val="yellow"/>
+          <w:highlight w:val="green"/>
         </w:rPr>
         <w:t>meetingRoomProperties</w:t>
       </w:r>
@@ -4525,6 +4568,7 @@
           <w:szCs w:val="18"/>
           <w:highlight w:val="yellow"/>
         </w:rPr>
+        <w:lastRenderedPageBreak/>
         <w:t>tip</w:t>
       </w:r>
       <w:r>
@@ -4628,7 +4672,7 @@
           <w:rFonts w:asciiTheme="minorEastAsia" w:hAnsiTheme="minorEastAsia" w:hint="eastAsia"/>
           <w:sz w:val="18"/>
           <w:szCs w:val="18"/>
-          <w:highlight w:val="yellow"/>
+          <w:highlight w:val="green"/>
         </w:rPr>
         <w:t>/</w:t>
       </w:r>
@@ -4638,7 +4682,7 @@
           <w:rFonts w:asciiTheme="minorEastAsia" w:hAnsiTheme="minorEastAsia" w:hint="eastAsia"/>
           <w:sz w:val="18"/>
           <w:szCs w:val="18"/>
-          <w:highlight w:val="yellow"/>
+          <w:highlight w:val="green"/>
         </w:rPr>
         <w:t>changePassword</w:t>
       </w:r>
@@ -4965,7 +5009,7 @@
           <w:rFonts w:asciiTheme="minorEastAsia" w:hAnsiTheme="minorEastAsia"/>
           <w:sz w:val="18"/>
           <w:szCs w:val="18"/>
-          <w:highlight w:val="red"/>
+          <w:highlight w:val="green"/>
         </w:rPr>
         <w:t>/</w:t>
       </w:r>
@@ -4975,7 +5019,7 @@
           <w:rFonts w:asciiTheme="minorEastAsia" w:hAnsiTheme="minorEastAsia"/>
           <w:sz w:val="18"/>
           <w:szCs w:val="18"/>
-          <w:highlight w:val="red"/>
+          <w:highlight w:val="green"/>
         </w:rPr>
         <w:t>updateUser</w:t>
       </w:r>
@@ -5929,7 +5973,7 @@
           <w:rFonts w:asciiTheme="minorEastAsia" w:hAnsiTheme="minorEastAsia"/>
           <w:sz w:val="18"/>
           <w:szCs w:val="18"/>
-          <w:highlight w:val="yellow"/>
+          <w:highlight w:val="green"/>
         </w:rPr>
         <w:t>/</w:t>
       </w:r>
@@ -5939,7 +5983,7 @@
           <w:rFonts w:asciiTheme="minorEastAsia" w:hAnsiTheme="minorEastAsia"/>
           <w:sz w:val="18"/>
           <w:szCs w:val="18"/>
-          <w:highlight w:val="yellow"/>
+          <w:highlight w:val="green"/>
         </w:rPr>
         <w:t>deleteMeetingRoom</w:t>
       </w:r>
@@ -5961,6 +6005,7 @@
           <w:sz w:val="18"/>
           <w:szCs w:val="18"/>
         </w:rPr>
+        <w:lastRenderedPageBreak/>
         <w:t>请求</w:t>
       </w:r>
       <w:r>
@@ -5990,7 +6035,6 @@
           <w:szCs w:val="18"/>
           <w:highlight w:val="yellow"/>
         </w:rPr>
-        <w:lastRenderedPageBreak/>
         <w:t>m</w:t>
       </w:r>
       <w:r>
@@ -6748,7 +6792,7 @@
           <w:rFonts w:asciiTheme="minorEastAsia" w:hAnsiTheme="minorEastAsia"/>
           <w:sz w:val="18"/>
           <w:szCs w:val="18"/>
-          <w:highlight w:val="yellow"/>
+          <w:highlight w:val="green"/>
         </w:rPr>
         <w:t>/</w:t>
       </w:r>
@@ -6758,7 +6802,7 @@
           <w:rFonts w:asciiTheme="minorEastAsia" w:hAnsiTheme="minorEastAsia"/>
           <w:sz w:val="18"/>
           <w:szCs w:val="18"/>
-          <w:highlight w:val="yellow"/>
+          <w:highlight w:val="green"/>
         </w:rPr>
         <w:t>adminSearch</w:t>
       </w:r>
@@ -6767,7 +6811,7 @@
           <w:rFonts w:asciiTheme="minorEastAsia" w:hAnsiTheme="minorEastAsia"/>
           <w:sz w:val="18"/>
           <w:szCs w:val="18"/>
-          <w:highlight w:val="yellow"/>
+          <w:highlight w:val="green"/>
         </w:rPr>
         <w:t>User</w:t>
       </w:r>
@@ -6989,7 +7033,7 @@
           <w:rFonts w:asciiTheme="minorEastAsia" w:hAnsiTheme="minorEastAsia"/>
           <w:sz w:val="18"/>
           <w:szCs w:val="18"/>
-          <w:highlight w:val="yellow"/>
+          <w:highlight w:val="green"/>
         </w:rPr>
         <w:t>/</w:t>
       </w:r>
@@ -6999,7 +7043,7 @@
           <w:rFonts w:asciiTheme="minorEastAsia" w:hAnsiTheme="minorEastAsia"/>
           <w:sz w:val="18"/>
           <w:szCs w:val="18"/>
-          <w:highlight w:val="yellow"/>
+          <w:highlight w:val="green"/>
         </w:rPr>
         <w:t>deleteUser</w:t>
       </w:r>
@@ -7348,6 +7392,7 @@
           <w:sz w:val="18"/>
           <w:szCs w:val="18"/>
         </w:rPr>
+        <w:lastRenderedPageBreak/>
         <w:t>unit=“</w:t>
       </w:r>
       <w:r>
@@ -7380,7 +7425,6 @@
           <w:sz w:val="18"/>
           <w:szCs w:val="18"/>
         </w:rPr>
-        <w:lastRenderedPageBreak/>
         <w:t>mail=</w:t>
       </w:r>
       <w:r>
@@ -7648,7 +7692,7 @@
           <w:rFonts w:asciiTheme="minorEastAsia" w:hAnsiTheme="minorEastAsia"/>
           <w:sz w:val="18"/>
           <w:szCs w:val="18"/>
-          <w:highlight w:val="yellow"/>
+          <w:highlight w:val="green"/>
         </w:rPr>
         <w:t>/</w:t>
       </w:r>
@@ -7658,10 +7702,12 @@
           <w:rFonts w:asciiTheme="minorEastAsia" w:hAnsiTheme="minorEastAsia"/>
           <w:sz w:val="18"/>
           <w:szCs w:val="18"/>
-          <w:highlight w:val="yellow"/>
+          <w:highlight w:val="green"/>
         </w:rPr>
         <w:t>searchMeetingByMemberId</w:t>
       </w:r>
+      <w:bookmarkStart w:id="0" w:name="_GoBack"/>
+      <w:bookmarkEnd w:id="0"/>
       <w:proofErr w:type="spellEnd"/>
     </w:p>
     <w:p>

</xml_diff>